<commit_message>
fixed typo in cover letter
</commit_message>
<xml_diff>
--- a/paper/CoverLetter.docx
+++ b/paper/CoverLetter.docx
@@ -269,7 +269,7 @@
                         </a:ln>
                         <a:extLst>
                           <a:ext uri="{91240B29-F687-4f45-9708-019B960494DF}">
-                            <a14:hiddenLine xmlns:a14="http://schemas.microsoft.com/office/drawing/2010/main" xmlns:w="http://schemas.openxmlformats.org/wordprocessingml/2006/main" xmlns:w10="urn:schemas-microsoft-com:office:word" xmlns:v="urn:schemas-microsoft-com:vml" xmlns:o="urn:schemas-microsoft-com:office:office" xmlns:mv="urn:schemas-microsoft-com:mac:vml" xmlns:mo="http://schemas.microsoft.com/office/mac/office/2008/main" xmlns="" w="9525">
+                            <a14:hiddenLine xmlns="" xmlns:mo="http://schemas.microsoft.com/office/mac/office/2008/main" xmlns:mv="urn:schemas-microsoft-com:mac:vml" xmlns:o="urn:schemas-microsoft-com:office:office" xmlns:v="urn:schemas-microsoft-com:vml" xmlns:w10="urn:schemas-microsoft-com:office:word" xmlns:w="http://schemas.openxmlformats.org/wordprocessingml/2006/main" xmlns:a14="http://schemas.microsoft.com/office/drawing/2010/main" w="9525">
                               <a:solidFill>
                                 <a:srgbClr val="000000"/>
                               </a:solidFill>
@@ -1423,7 +1423,17 @@
           <w:sz w:val="22"/>
           <w:szCs w:val="22"/>
         </w:rPr>
-        <w:t xml:space="preserve">We are submitted this study as a Research Advance on our earlier </w:t>
+        <w:t>We are submitting</w:t>
+      </w:r>
+      <w:bookmarkStart w:id="0" w:name="_GoBack"/>
+      <w:bookmarkEnd w:id="0"/>
+      <w:r>
+        <w:rPr>
+          <w:rFonts w:ascii="Palatino Linotype" w:hAnsi="Palatino Linotype" w:cs="Arial"/>
+          <w:sz w:val="22"/>
+          <w:szCs w:val="22"/>
+        </w:rPr>
+        <w:t xml:space="preserve"> this study as a Research Advance on our earlier </w:t>
       </w:r>
       <w:r>
         <w:rPr>
@@ -1440,31 +1450,7 @@
           <w:sz w:val="22"/>
           <w:szCs w:val="22"/>
         </w:rPr>
-        <w:t xml:space="preserve"> </w:t>
-      </w:r>
-      <w:r>
-        <w:rPr>
-          <w:rFonts w:ascii="Palatino Linotype" w:hAnsi="Palatino Linotype" w:cs="Arial"/>
-          <w:sz w:val="22"/>
-          <w:szCs w:val="22"/>
-        </w:rPr>
-        <w:t xml:space="preserve">study </w:t>
-      </w:r>
-      <w:r>
-        <w:rPr>
-          <w:rFonts w:ascii="Palatino Linotype" w:hAnsi="Palatino Linotype" w:cs="Arial"/>
-          <w:sz w:val="22"/>
-          <w:szCs w:val="22"/>
-        </w:rPr>
-        <w:t>(7:e32303)</w:t>
-      </w:r>
-      <w:r>
-        <w:rPr>
-          <w:rFonts w:ascii="Palatino Linotype" w:hAnsi="Palatino Linotype" w:cs="Arial"/>
-          <w:sz w:val="22"/>
-          <w:szCs w:val="22"/>
-        </w:rPr>
-        <w:t xml:space="preserve">, which used single-cell RNA-seq to </w:t>
+        <w:t xml:space="preserve"> study (7:e32303), which used single-cell RNA-seq to </w:t>
       </w:r>
       <w:r>
         <w:rPr>
@@ -1750,8 +1736,6 @@
         </w:rPr>
         <w:t>But</w:t>
       </w:r>
-      <w:bookmarkStart w:id="0" w:name="_GoBack"/>
-      <w:bookmarkEnd w:id="0"/>
       <w:r>
         <w:rPr>
           <w:rFonts w:ascii="Palatino Linotype" w:hAnsi="Palatino Linotype" w:cs="Arial"/>

</xml_diff>

<commit_message>
tiny tweaks to cover letter
</commit_message>
<xml_diff>
--- a/paper/CoverLetter.docx
+++ b/paper/CoverLetter.docx
@@ -269,7 +269,7 @@
                         </a:ln>
                         <a:extLst>
                           <a:ext uri="{91240B29-F687-4f45-9708-019B960494DF}">
-                            <a14:hiddenLine xmlns="" xmlns:mo="http://schemas.microsoft.com/office/mac/office/2008/main" xmlns:mv="urn:schemas-microsoft-com:mac:vml" xmlns:o="urn:schemas-microsoft-com:office:office" xmlns:v="urn:schemas-microsoft-com:vml" xmlns:w10="urn:schemas-microsoft-com:office:word" xmlns:w="http://schemas.openxmlformats.org/wordprocessingml/2006/main" xmlns:a14="http://schemas.microsoft.com/office/drawing/2010/main" w="9525">
+                            <a14:hiddenLine xmlns:a14="http://schemas.microsoft.com/office/drawing/2010/main" xmlns:w="http://schemas.openxmlformats.org/wordprocessingml/2006/main" xmlns:w10="urn:schemas-microsoft-com:office:word" xmlns:v="urn:schemas-microsoft-com:vml" xmlns:o="urn:schemas-microsoft-com:office:office" xmlns:mv="urn:schemas-microsoft-com:mac:vml" xmlns:mo="http://schemas.microsoft.com/office/mac/office/2008/main" xmlns="" w="9525">
                               <a:solidFill>
                                 <a:srgbClr val="000000"/>
                               </a:solidFill>
@@ -960,6 +960,8 @@
         </w:rPr>
         <w:t xml:space="preserve">Dear </w:t>
       </w:r>
+      <w:proofErr w:type="spellStart"/>
+      <w:proofErr w:type="gramStart"/>
       <w:r>
         <w:rPr>
           <w:rFonts w:ascii="Palatino Linotype" w:hAnsi="Palatino Linotype" w:cs="Arial"/>
@@ -969,6 +971,8 @@
         </w:rPr>
         <w:t>eLife</w:t>
       </w:r>
+      <w:proofErr w:type="spellEnd"/>
+      <w:proofErr w:type="gramEnd"/>
       <w:r>
         <w:rPr>
           <w:rFonts w:ascii="Palatino Linotype" w:hAnsi="Palatino Linotype" w:cs="Arial"/>
@@ -1029,6 +1033,7 @@
         </w:rPr>
         <w:t xml:space="preserve"> manuscript “Single-cell virus sequencing of influenza infections that trigger innate immunity” for consideration as a Research Advance in </w:t>
       </w:r>
+      <w:proofErr w:type="spellStart"/>
       <w:r>
         <w:rPr>
           <w:rFonts w:ascii="Palatino Linotype" w:hAnsi="Palatino Linotype" w:cs="Arial"/>
@@ -1038,6 +1043,7 @@
         </w:rPr>
         <w:t>eLife</w:t>
       </w:r>
+      <w:proofErr w:type="spellEnd"/>
       <w:r>
         <w:rPr>
           <w:rFonts w:ascii="Palatino Linotype" w:hAnsi="Palatino Linotype" w:cs="Arial"/>
@@ -1122,6 +1128,7 @@
         </w:rPr>
         <w:t xml:space="preserve">in single cells, and our own recent work in </w:t>
       </w:r>
+      <w:proofErr w:type="spellStart"/>
       <w:r>
         <w:rPr>
           <w:rFonts w:ascii="Palatino Linotype" w:hAnsi="Palatino Linotype" w:cs="Arial"/>
@@ -1131,13 +1138,32 @@
         </w:rPr>
         <w:t>eLife</w:t>
       </w:r>
-      <w:r>
-        <w:rPr>
-          <w:rFonts w:ascii="Palatino Linotype" w:hAnsi="Palatino Linotype" w:cs="Arial"/>
-          <w:sz w:val="22"/>
-          <w:szCs w:val="22"/>
-        </w:rPr>
-        <w:t xml:space="preserve"> (7:e32303) and follow-up </w:t>
+      <w:proofErr w:type="spellEnd"/>
+      <w:r>
+        <w:rPr>
+          <w:rFonts w:ascii="Palatino Linotype" w:hAnsi="Palatino Linotype" w:cs="Arial"/>
+          <w:sz w:val="22"/>
+          <w:szCs w:val="22"/>
+        </w:rPr>
+        <w:t xml:space="preserve"> (</w:t>
+      </w:r>
+      <w:proofErr w:type="gramStart"/>
+      <w:r>
+        <w:rPr>
+          <w:rFonts w:ascii="Palatino Linotype" w:hAnsi="Palatino Linotype" w:cs="Arial"/>
+          <w:sz w:val="22"/>
+          <w:szCs w:val="22"/>
+        </w:rPr>
+        <w:t>7:e</w:t>
+      </w:r>
+      <w:proofErr w:type="gramEnd"/>
+      <w:r>
+        <w:rPr>
+          <w:rFonts w:ascii="Palatino Linotype" w:hAnsi="Palatino Linotype" w:cs="Arial"/>
+          <w:sz w:val="22"/>
+          <w:szCs w:val="22"/>
+        </w:rPr>
+        <w:t xml:space="preserve">32303) and follow-up </w:t>
       </w:r>
       <w:r>
         <w:rPr>
@@ -1262,7 +1288,25 @@
           <w:sz w:val="22"/>
           <w:szCs w:val="22"/>
         </w:rPr>
-        <w:t xml:space="preserve">for this gap in knowledge is that current single-cell techniques (e.g., single-cell RNA-seq, flow cytometry) have a limitation: they count the abundance of transcripts or proteins, but do not reveal if they have mutations. </w:t>
+        <w:t>for this gap in knowledge is that current single-cell techniques (e.g., single-cell RNA-</w:t>
+      </w:r>
+      <w:proofErr w:type="spellStart"/>
+      <w:r>
+        <w:rPr>
+          <w:rFonts w:ascii="Palatino Linotype" w:hAnsi="Palatino Linotype" w:cs="Arial"/>
+          <w:sz w:val="22"/>
+          <w:szCs w:val="22"/>
+        </w:rPr>
+        <w:t>seq</w:t>
+      </w:r>
+      <w:proofErr w:type="spellEnd"/>
+      <w:r>
+        <w:rPr>
+          <w:rFonts w:ascii="Palatino Linotype" w:hAnsi="Palatino Linotype" w:cs="Arial"/>
+          <w:sz w:val="22"/>
+          <w:szCs w:val="22"/>
+        </w:rPr>
+        <w:t xml:space="preserve">, flow cytometry) have a limitation: they count the abundance of transcripts or proteins, but do not reveal if they have mutations. </w:t>
       </w:r>
     </w:p>
     <w:p>
@@ -1425,8 +1469,6 @@
         </w:rPr>
         <w:t>We are submitting</w:t>
       </w:r>
-      <w:bookmarkStart w:id="0" w:name="_GoBack"/>
-      <w:bookmarkEnd w:id="0"/>
       <w:r>
         <w:rPr>
           <w:rFonts w:ascii="Palatino Linotype" w:hAnsi="Palatino Linotype" w:cs="Arial"/>
@@ -1435,6 +1477,7 @@
         </w:rPr>
         <w:t xml:space="preserve"> this study as a Research Advance on our earlier </w:t>
       </w:r>
+      <w:proofErr w:type="spellStart"/>
       <w:r>
         <w:rPr>
           <w:rFonts w:ascii="Palatino Linotype" w:hAnsi="Palatino Linotype" w:cs="Arial"/>
@@ -1444,13 +1487,50 @@
         </w:rPr>
         <w:t>eLife</w:t>
       </w:r>
-      <w:r>
-        <w:rPr>
-          <w:rFonts w:ascii="Palatino Linotype" w:hAnsi="Palatino Linotype" w:cs="Arial"/>
-          <w:sz w:val="22"/>
-          <w:szCs w:val="22"/>
-        </w:rPr>
-        <w:t xml:space="preserve"> study (7:e32303), which used single-cell RNA-seq to </w:t>
+      <w:proofErr w:type="spellEnd"/>
+      <w:r>
+        <w:rPr>
+          <w:rFonts w:ascii="Palatino Linotype" w:hAnsi="Palatino Linotype" w:cs="Arial"/>
+          <w:sz w:val="22"/>
+          <w:szCs w:val="22"/>
+        </w:rPr>
+        <w:t xml:space="preserve"> study (</w:t>
+      </w:r>
+      <w:proofErr w:type="gramStart"/>
+      <w:r>
+        <w:rPr>
+          <w:rFonts w:ascii="Palatino Linotype" w:hAnsi="Palatino Linotype" w:cs="Arial"/>
+          <w:sz w:val="22"/>
+          <w:szCs w:val="22"/>
+        </w:rPr>
+        <w:t>7:e</w:t>
+      </w:r>
+      <w:proofErr w:type="gramEnd"/>
+      <w:r>
+        <w:rPr>
+          <w:rFonts w:ascii="Palatino Linotype" w:hAnsi="Palatino Linotype" w:cs="Arial"/>
+          <w:sz w:val="22"/>
+          <w:szCs w:val="22"/>
+        </w:rPr>
+        <w:t>32303), which used single-cell RNA-</w:t>
+      </w:r>
+      <w:proofErr w:type="spellStart"/>
+      <w:r>
+        <w:rPr>
+          <w:rFonts w:ascii="Palatino Linotype" w:hAnsi="Palatino Linotype" w:cs="Arial"/>
+          <w:sz w:val="22"/>
+          <w:szCs w:val="22"/>
+        </w:rPr>
+        <w:t>seq</w:t>
+      </w:r>
+      <w:proofErr w:type="spellEnd"/>
+      <w:r>
+        <w:rPr>
+          <w:rFonts w:ascii="Palatino Linotype" w:hAnsi="Palatino Linotype" w:cs="Arial"/>
+          <w:sz w:val="22"/>
+          <w:szCs w:val="22"/>
+        </w:rPr>
+        <w:t xml:space="preserve"> to </w:t>
       </w:r>
       <w:r>
         <w:rPr>
@@ -1506,7 +1586,41 @@
           <w:sz w:val="22"/>
           <w:szCs w:val="22"/>
         </w:rPr>
-        <w:t xml:space="preserve"> earlier study has already received wide interest: it was discussed on the This Week In Virology podcast, and has been cited a dozen times in </w:t>
+        <w:t xml:space="preserve"> earlier study has already received wide interest: it was discussed on the This Week </w:t>
+      </w:r>
+      <w:proofErr w:type="gramStart"/>
+      <w:r>
+        <w:rPr>
+          <w:rFonts w:ascii="Palatino Linotype" w:hAnsi="Palatino Linotype" w:cs="Arial"/>
+          <w:sz w:val="22"/>
+          <w:szCs w:val="22"/>
+        </w:rPr>
+        <w:t>In</w:t>
+      </w:r>
+      <w:proofErr w:type="gramEnd"/>
+      <w:r>
+        <w:rPr>
+          <w:rFonts w:ascii="Palatino Linotype" w:hAnsi="Palatino Linotype" w:cs="Arial"/>
+          <w:sz w:val="22"/>
+          <w:szCs w:val="22"/>
+        </w:rPr>
+        <w:t xml:space="preserve"> Virology podcast, and has been cited </w:t>
+      </w:r>
+      <w:r>
+        <w:rPr>
+          <w:rFonts w:ascii="Palatino Linotype" w:hAnsi="Palatino Linotype" w:cs="Arial"/>
+          <w:sz w:val="22"/>
+          <w:szCs w:val="22"/>
+        </w:rPr>
+        <w:t xml:space="preserve">over </w:t>
+      </w:r>
+      <w:r>
+        <w:rPr>
+          <w:rFonts w:ascii="Palatino Linotype" w:hAnsi="Palatino Linotype" w:cs="Arial"/>
+          <w:sz w:val="22"/>
+          <w:szCs w:val="22"/>
+        </w:rPr>
+        <w:t xml:space="preserve">a dozen times in </w:t>
       </w:r>
       <w:r>
         <w:rPr>
@@ -1632,6 +1746,7 @@
         </w:rPr>
         <w:t xml:space="preserve">Finally, we note that consistent with </w:t>
       </w:r>
+      <w:proofErr w:type="spellStart"/>
       <w:r>
         <w:rPr>
           <w:rFonts w:ascii="Palatino Linotype" w:hAnsi="Palatino Linotype" w:cs="Arial"/>
@@ -1647,7 +1762,32 @@
           <w:sz w:val="22"/>
           <w:szCs w:val="22"/>
         </w:rPr>
-        <w:t xml:space="preserve">’s emphasis on open access and reproducibility, we have created a public GitHub repository that contains all data, data analysis, and the paper itself: </w:t>
+        <w:t>’s</w:t>
+      </w:r>
+      <w:proofErr w:type="spellEnd"/>
+      <w:r>
+        <w:rPr>
+          <w:rFonts w:ascii="Palatino Linotype" w:hAnsi="Palatino Linotype" w:cs="Arial"/>
+          <w:sz w:val="22"/>
+          <w:szCs w:val="22"/>
+        </w:rPr>
+        <w:t xml:space="preserve"> emphasis on open access and reproducibility, we have created a public GitHub repository that contains all </w:t>
+      </w:r>
+      <w:r>
+        <w:rPr>
+          <w:rFonts w:ascii="Palatino Linotype" w:hAnsi="Palatino Linotype" w:cs="Arial"/>
+          <w:sz w:val="22"/>
+          <w:szCs w:val="22"/>
+        </w:rPr>
+        <w:t>the computer code</w:t>
+      </w:r>
+      <w:r>
+        <w:rPr>
+          <w:rFonts w:ascii="Palatino Linotype" w:hAnsi="Palatino Linotype" w:cs="Arial"/>
+          <w:sz w:val="22"/>
+          <w:szCs w:val="22"/>
+        </w:rPr>
+        <w:t xml:space="preserve">, data analysis, and the paper itself: </w:t>
       </w:r>
       <w:hyperlink r:id="rId14" w:history="1">
         <w:r>
@@ -1710,7 +1850,23 @@
           <w:sz w:val="22"/>
           <w:szCs w:val="22"/>
         </w:rPr>
-        <w:t xml:space="preserve"> this new paper </w:t>
+        <w:t xml:space="preserve"> this </w:t>
+      </w:r>
+      <w:r>
+        <w:rPr>
+          <w:rFonts w:ascii="Palatino Linotype" w:hAnsi="Palatino Linotype" w:cs="Arial"/>
+          <w:sz w:val="22"/>
+          <w:szCs w:val="22"/>
+        </w:rPr>
+        <w:t>our manuscript</w:t>
+      </w:r>
+      <w:r>
+        <w:rPr>
+          <w:rFonts w:ascii="Palatino Linotype" w:hAnsi="Palatino Linotype" w:cs="Arial"/>
+          <w:sz w:val="22"/>
+          <w:szCs w:val="22"/>
+        </w:rPr>
+        <w:t xml:space="preserve"> </w:t>
       </w:r>
       <w:r>
         <w:rPr>
@@ -1807,10 +1963,30 @@
       <w:r>
         <w:rPr>
           <w:rFonts w:ascii="Palatino Linotype" w:hAnsi="Palatino Linotype" w:cs="Arial"/>
-          <w:sz w:val="22"/>
-          <w:szCs w:val="22"/>
-        </w:rPr>
-        <w:t>Aviv Regev: expert in single-cell techniques and immunology.</w:t>
+          <w:b/>
+          <w:sz w:val="22"/>
+          <w:szCs w:val="22"/>
+        </w:rPr>
+        <w:t xml:space="preserve">Aviv </w:t>
+      </w:r>
+      <w:proofErr w:type="spellStart"/>
+      <w:r>
+        <w:rPr>
+          <w:rFonts w:ascii="Palatino Linotype" w:hAnsi="Palatino Linotype" w:cs="Arial"/>
+          <w:b/>
+          <w:sz w:val="22"/>
+          <w:szCs w:val="22"/>
+        </w:rPr>
+        <w:t>Regev</w:t>
+      </w:r>
+      <w:proofErr w:type="spellEnd"/>
+      <w:r>
+        <w:rPr>
+          <w:rFonts w:ascii="Palatino Linotype" w:hAnsi="Palatino Linotype" w:cs="Arial"/>
+          <w:sz w:val="22"/>
+          <w:szCs w:val="22"/>
+        </w:rPr>
+        <w:t>: expert in single-cell techniques and immunology.</w:t>
       </w:r>
     </w:p>
     <w:p>
@@ -1830,10 +2006,19 @@
       <w:r>
         <w:rPr>
           <w:rFonts w:ascii="Palatino Linotype" w:hAnsi="Palatino Linotype" w:cs="Arial"/>
-          <w:sz w:val="22"/>
-          <w:szCs w:val="22"/>
-        </w:rPr>
-        <w:t>Arup Chakraborty: expert in computational biology and viral immunology.</w:t>
+          <w:b/>
+          <w:sz w:val="22"/>
+          <w:szCs w:val="22"/>
+        </w:rPr>
+        <w:t>Arup Chakraborty</w:t>
+      </w:r>
+      <w:r>
+        <w:rPr>
+          <w:rFonts w:ascii="Palatino Linotype" w:hAnsi="Palatino Linotype" w:cs="Arial"/>
+          <w:sz w:val="22"/>
+          <w:szCs w:val="22"/>
+        </w:rPr>
+        <w:t>: expert in computational biology and viral immunology.</w:t>
       </w:r>
     </w:p>
     <w:p>
@@ -1883,10 +2068,30 @@
       <w:r>
         <w:rPr>
           <w:rFonts w:ascii="Palatino Linotype" w:hAnsi="Palatino Linotype" w:cs="Arial"/>
-          <w:sz w:val="22"/>
-          <w:szCs w:val="22"/>
-        </w:rPr>
-        <w:t>Richard Neher: expert in virology and computational biology</w:t>
+          <w:b/>
+          <w:sz w:val="22"/>
+          <w:szCs w:val="22"/>
+        </w:rPr>
+        <w:t xml:space="preserve">Richard </w:t>
+      </w:r>
+      <w:proofErr w:type="spellStart"/>
+      <w:r>
+        <w:rPr>
+          <w:rFonts w:ascii="Palatino Linotype" w:hAnsi="Palatino Linotype" w:cs="Arial"/>
+          <w:b/>
+          <w:sz w:val="22"/>
+          <w:szCs w:val="22"/>
+        </w:rPr>
+        <w:t>Neher</w:t>
+      </w:r>
+      <w:proofErr w:type="spellEnd"/>
+      <w:r>
+        <w:rPr>
+          <w:rFonts w:ascii="Palatino Linotype" w:hAnsi="Palatino Linotype" w:cs="Arial"/>
+          <w:sz w:val="22"/>
+          <w:szCs w:val="22"/>
+        </w:rPr>
+        <w:t>: expert in virology and computational biology</w:t>
       </w:r>
     </w:p>
     <w:p>
@@ -1906,10 +2111,19 @@
       <w:r>
         <w:rPr>
           <w:rFonts w:ascii="Palatino Linotype" w:hAnsi="Palatino Linotype" w:cs="Arial"/>
-          <w:sz w:val="22"/>
-          <w:szCs w:val="22"/>
-        </w:rPr>
-        <w:t>Aleksandra Walczak: expert in virology and computational biology</w:t>
+          <w:b/>
+          <w:sz w:val="22"/>
+          <w:szCs w:val="22"/>
+        </w:rPr>
+        <w:t>Aleksandra Walczak</w:t>
+      </w:r>
+      <w:r>
+        <w:rPr>
+          <w:rFonts w:ascii="Palatino Linotype" w:hAnsi="Palatino Linotype" w:cs="Arial"/>
+          <w:sz w:val="22"/>
+          <w:szCs w:val="22"/>
+        </w:rPr>
+        <w:t>: expert in virology and computational biology</w:t>
       </w:r>
     </w:p>
     <w:p>
@@ -1929,10 +2143,19 @@
       <w:r>
         <w:rPr>
           <w:rFonts w:ascii="Palatino Linotype" w:hAnsi="Palatino Linotype" w:cs="Arial"/>
-          <w:sz w:val="22"/>
-          <w:szCs w:val="22"/>
-        </w:rPr>
-        <w:t>Stephen Goff: expert in virology and anti-viral immunity</w:t>
+          <w:b/>
+          <w:sz w:val="22"/>
+          <w:szCs w:val="22"/>
+        </w:rPr>
+        <w:t>Stephen Goff</w:t>
+      </w:r>
+      <w:r>
+        <w:rPr>
+          <w:rFonts w:ascii="Palatino Linotype" w:hAnsi="Palatino Linotype" w:cs="Arial"/>
+          <w:sz w:val="22"/>
+          <w:szCs w:val="22"/>
+        </w:rPr>
+        <w:t>: expert in virology and anti-viral immunity</w:t>
       </w:r>
     </w:p>
     <w:p>
@@ -1949,13 +2172,35 @@
           <w:szCs w:val="22"/>
         </w:rPr>
       </w:pPr>
-      <w:r>
-        <w:rPr>
-          <w:rFonts w:ascii="Palatino Linotype" w:hAnsi="Palatino Linotype" w:cs="Arial"/>
-          <w:sz w:val="22"/>
-          <w:szCs w:val="22"/>
-        </w:rPr>
-        <w:t>Karla Kirkegaard: expert in virology</w:t>
+      <w:bookmarkStart w:id="0" w:name="_GoBack"/>
+      <w:r>
+        <w:rPr>
+          <w:rFonts w:ascii="Palatino Linotype" w:hAnsi="Palatino Linotype" w:cs="Arial"/>
+          <w:b/>
+          <w:sz w:val="22"/>
+          <w:szCs w:val="22"/>
+        </w:rPr>
+        <w:t xml:space="preserve">Karla </w:t>
+      </w:r>
+      <w:proofErr w:type="spellStart"/>
+      <w:r>
+        <w:rPr>
+          <w:rFonts w:ascii="Palatino Linotype" w:hAnsi="Palatino Linotype" w:cs="Arial"/>
+          <w:b/>
+          <w:sz w:val="22"/>
+          <w:szCs w:val="22"/>
+        </w:rPr>
+        <w:t>Kirkegaard</w:t>
+      </w:r>
+      <w:bookmarkEnd w:id="0"/>
+      <w:proofErr w:type="spellEnd"/>
+      <w:r>
+        <w:rPr>
+          <w:rFonts w:ascii="Palatino Linotype" w:hAnsi="Palatino Linotype" w:cs="Arial"/>
+          <w:sz w:val="22"/>
+          <w:szCs w:val="22"/>
+        </w:rPr>
+        <w:t>: expert in virology</w:t>
       </w:r>
     </w:p>
     <w:p>
@@ -2023,8 +2268,19 @@
           <w:sz w:val="22"/>
           <w:szCs w:val="22"/>
         </w:rPr>
-        <w:t>Rahul Satija</w:t>
-      </w:r>
+        <w:t xml:space="preserve">Rahul </w:t>
+      </w:r>
+      <w:proofErr w:type="spellStart"/>
+      <w:r>
+        <w:rPr>
+          <w:rFonts w:ascii="Palatino Linotype" w:hAnsi="Palatino Linotype"/>
+          <w:b/>
+          <w:sz w:val="22"/>
+          <w:szCs w:val="22"/>
+        </w:rPr>
+        <w:t>Satija</w:t>
+      </w:r>
+      <w:proofErr w:type="spellEnd"/>
       <w:r>
         <w:rPr>
           <w:rFonts w:ascii="Palatino Linotype" w:hAnsi="Palatino Linotype"/>
@@ -2108,8 +2364,19 @@
           <w:sz w:val="22"/>
           <w:szCs w:val="22"/>
         </w:rPr>
-        <w:t>Alex Shalek</w:t>
-      </w:r>
+        <w:t xml:space="preserve">Alex </w:t>
+      </w:r>
+      <w:proofErr w:type="spellStart"/>
+      <w:r>
+        <w:rPr>
+          <w:rFonts w:ascii="Palatino Linotype" w:hAnsi="Palatino Linotype"/>
+          <w:b/>
+          <w:sz w:val="22"/>
+          <w:szCs w:val="22"/>
+        </w:rPr>
+        <w:t>Shalek</w:t>
+      </w:r>
+      <w:proofErr w:type="spellEnd"/>
       <w:r>
         <w:rPr>
           <w:rFonts w:ascii="Palatino Linotype" w:hAnsi="Palatino Linotype"/>
@@ -2264,7 +2531,27 @@
           <w:szCs w:val="22"/>
         </w:rPr>
         <w:lastRenderedPageBreak/>
-        <w:t xml:space="preserve">Adam Lauring </w:t>
+        <w:t xml:space="preserve">Adam </w:t>
+      </w:r>
+      <w:proofErr w:type="spellStart"/>
+      <w:r>
+        <w:rPr>
+          <w:rFonts w:ascii="Palatino Linotype" w:hAnsi="Palatino Linotype"/>
+          <w:b/>
+          <w:sz w:val="22"/>
+          <w:szCs w:val="22"/>
+        </w:rPr>
+        <w:t>Lauring</w:t>
+      </w:r>
+      <w:proofErr w:type="spellEnd"/>
+      <w:r>
+        <w:rPr>
+          <w:rFonts w:ascii="Palatino Linotype" w:hAnsi="Palatino Linotype"/>
+          <w:b/>
+          <w:sz w:val="22"/>
+          <w:szCs w:val="22"/>
+        </w:rPr>
+        <w:t xml:space="preserve"> </w:t>
       </w:r>
       <w:r>
         <w:rPr>
@@ -2334,8 +2621,19 @@
           <w:sz w:val="22"/>
           <w:szCs w:val="22"/>
         </w:rPr>
-        <w:t>Seema Lakdawala</w:t>
-      </w:r>
+        <w:t xml:space="preserve">Seema </w:t>
+      </w:r>
+      <w:proofErr w:type="spellStart"/>
+      <w:r>
+        <w:rPr>
+          <w:rFonts w:ascii="Palatino Linotype" w:hAnsi="Palatino Linotype"/>
+          <w:b/>
+          <w:sz w:val="22"/>
+          <w:szCs w:val="22"/>
+        </w:rPr>
+        <w:t>Lakdawala</w:t>
+      </w:r>
+      <w:proofErr w:type="spellEnd"/>
       <w:r>
         <w:rPr>
           <w:rFonts w:ascii="Palatino Linotype" w:hAnsi="Palatino Linotype"/>
@@ -2474,8 +2772,19 @@
           <w:sz w:val="22"/>
           <w:szCs w:val="22"/>
         </w:rPr>
-        <w:t>Katia Koelle</w:t>
-      </w:r>
+        <w:t xml:space="preserve">Katia </w:t>
+      </w:r>
+      <w:proofErr w:type="spellStart"/>
+      <w:r>
+        <w:rPr>
+          <w:rFonts w:ascii="Palatino Linotype" w:hAnsi="Palatino Linotype"/>
+          <w:b/>
+          <w:sz w:val="22"/>
+          <w:szCs w:val="22"/>
+        </w:rPr>
+        <w:t>Koelle</w:t>
+      </w:r>
+      <w:proofErr w:type="spellEnd"/>
       <w:r>
         <w:rPr>
           <w:rFonts w:ascii="Palatino Linotype" w:hAnsi="Palatino Linotype"/>
@@ -2544,7 +2853,27 @@
           <w:sz w:val="22"/>
           <w:szCs w:val="22"/>
         </w:rPr>
-        <w:t xml:space="preserve">Ben TenOever </w:t>
+        <w:t xml:space="preserve">Ben </w:t>
+      </w:r>
+      <w:proofErr w:type="spellStart"/>
+      <w:r>
+        <w:rPr>
+          <w:rFonts w:ascii="Palatino Linotype" w:hAnsi="Palatino Linotype"/>
+          <w:b/>
+          <w:sz w:val="22"/>
+          <w:szCs w:val="22"/>
+        </w:rPr>
+        <w:t>TenOever</w:t>
+      </w:r>
+      <w:proofErr w:type="spellEnd"/>
+      <w:r>
+        <w:rPr>
+          <w:rFonts w:ascii="Palatino Linotype" w:hAnsi="Palatino Linotype"/>
+          <w:b/>
+          <w:sz w:val="22"/>
+          <w:szCs w:val="22"/>
+        </w:rPr>
+        <w:t xml:space="preserve"> </w:t>
       </w:r>
       <w:r>
         <w:rPr>

</xml_diff>